<commit_message>
Update 12/17/2023 8:27PM EST
Update as of 8:27PM EST on 12/17/2023.
</commit_message>
<xml_diff>
--- a/20231217 - Global United Defense, Inc. - Crime Prevention Security Systems - v1.0.3.1.docx
+++ b/20231217 - Global United Defense, Inc. - Crime Prevention Security Systems - v1.0.3.1.docx
@@ -203,7 +203,7 @@
           <w:sz w:val="28"/>
           <w:szCs w:val="28"/>
         </w:rPr>
-        <w:t>12/17/2023 8:21:00 PM</w:t>
+        <w:t>12/17/2023 8:27:30 PM</w:t>
       </w:r>
     </w:p>
     <w:p>
@@ -10068,15 +10068,7 @@
           <w:bCs/>
           <w:color w:val="FF0000"/>
         </w:rPr>
-        <w:t>LABOR REFERRAL</w:t>
-      </w:r>
-      <w:r>
-        <w:rPr>
-          <w:b/>
-          <w:bCs/>
-          <w:color w:val="FF0000"/>
-        </w:rPr>
-        <w:t xml:space="preserve"> PRACTICES</w:t>
+        <w:t>LABOR REFERRAL PRACTICES</w:t>
       </w:r>
       <w:r>
         <w:rPr>
@@ -10296,15 +10288,7 @@
           <w:bCs/>
           <w:color w:val="FF0000"/>
         </w:rPr>
-        <w:t>L</w:t>
-      </w:r>
-      <w:r>
-        <w:rPr>
-          <w:b/>
-          <w:bCs/>
-          <w:color w:val="FF0000"/>
-        </w:rPr>
-        <w:t>ABOR PRACTICES</w:t>
+        <w:t>LABOR PRACTICES</w:t>
       </w:r>
       <w:r>
         <w:rPr>
@@ -47709,7 +47693,15 @@
           <w:bCs/>
           <w:color w:val="FF0000"/>
         </w:rPr>
-        <w:t>SEXUAL INUENDO</w:t>
+        <w:t xml:space="preserve">SEXUAL </w:t>
+      </w:r>
+      <w:r>
+        <w:rPr>
+          <w:b/>
+          <w:bCs/>
+          <w:color w:val="FF0000"/>
+        </w:rPr>
+        <w:t>HARASSMENT</w:t>
       </w:r>
       <w:r>
         <w:rPr>
@@ -47724,37 +47716,37 @@
           <w:bCs/>
           <w:color w:val="0070C0"/>
         </w:rPr>
-        <w:t>TO</w:t>
-      </w:r>
-      <w:r>
-        <w:rPr>
-          <w:b/>
-          <w:bCs/>
-        </w:rPr>
-        <w:t xml:space="preserve"> </w:t>
-      </w:r>
-      <w:r>
-        <w:rPr>
-          <w:b/>
-          <w:bCs/>
-          <w:color w:val="7030A0"/>
-        </w:rPr>
-        <w:t>CANCEL</w:t>
-      </w:r>
-      <w:r>
-        <w:rPr>
-          <w:b/>
-          <w:bCs/>
-        </w:rPr>
-        <w:t xml:space="preserve"> </w:t>
-      </w:r>
-      <w:r>
-        <w:rPr>
-          <w:b/>
-          <w:bCs/>
-          <w:color w:val="FF0000"/>
-        </w:rPr>
-        <w:t>ANY BUSINESS AGREEMENT</w:t>
+        <w:t>OF</w:t>
+      </w:r>
+      <w:r>
+        <w:rPr>
+          <w:b/>
+          <w:bCs/>
+        </w:rPr>
+        <w:t xml:space="preserve"> </w:t>
+      </w:r>
+      <w:r>
+        <w:rPr>
+          <w:b/>
+          <w:bCs/>
+        </w:rPr>
+        <w:t xml:space="preserve">                                                                                   </w:t>
+      </w:r>
+      <w:r>
+        <w:rPr>
+          <w:b/>
+          <w:bCs/>
+          <w:color w:val="FF0000"/>
+        </w:rPr>
+        <w:t xml:space="preserve">ANY </w:t>
+      </w:r>
+      <w:r>
+        <w:rPr>
+          <w:b/>
+          <w:bCs/>
+          <w:color w:val="FF0000"/>
+        </w:rPr>
+        <w:t>CONSTANT ITERATIVE STATE</w:t>
       </w:r>
       <w:r>
         <w:rPr>
@@ -47769,52 +47761,22 @@
           <w:bCs/>
           <w:color w:val="0070C0"/>
         </w:rPr>
-        <w:t>THROUGH</w:t>
-      </w:r>
-      <w:r>
-        <w:rPr>
-          <w:b/>
-          <w:bCs/>
-        </w:rPr>
-        <w:t xml:space="preserve"> </w:t>
-      </w:r>
-      <w:r>
-        <w:rPr>
-          <w:b/>
-          <w:bCs/>
-          <w:color w:val="FF0000"/>
-        </w:rPr>
-        <w:t>ANY SEXUAL DEFAMATION</w:t>
-      </w:r>
-      <w:r>
-        <w:rPr>
-          <w:b/>
-          <w:bCs/>
-        </w:rPr>
-        <w:t xml:space="preserve"> </w:t>
-      </w:r>
-      <w:r>
-        <w:rPr>
-          <w:b/>
-          <w:bCs/>
-          <w:color w:val="0070C0"/>
-        </w:rPr>
-        <w:t>OF</w:t>
-      </w:r>
-      <w:r>
-        <w:rPr>
-          <w:b/>
-          <w:bCs/>
-        </w:rPr>
-        <w:t xml:space="preserve"> </w:t>
-      </w:r>
-      <w:r>
-        <w:rPr>
-          <w:b/>
-          <w:bCs/>
-          <w:color w:val="FF0000"/>
-        </w:rPr>
-        <w:t>ANY CHARACTER</w:t>
+        <w:t>FROM</w:t>
+      </w:r>
+      <w:r>
+        <w:rPr>
+          <w:b/>
+          <w:bCs/>
+        </w:rPr>
+        <w:t xml:space="preserve"> </w:t>
+      </w:r>
+      <w:r>
+        <w:rPr>
+          <w:b/>
+          <w:bCs/>
+          <w:color w:val="FF0000"/>
+        </w:rPr>
+        <w:t>THE PENTAGON</w:t>
       </w:r>
       <w:r>
         <w:rPr>
@@ -47860,89 +47822,7 @@
           <w:bCs/>
           <w:color w:val="FF0000"/>
         </w:rPr>
-        <w:t>S</w:t>
-      </w:r>
-      <w:r>
-        <w:rPr>
-          <w:b/>
-          <w:bCs/>
-          <w:color w:val="FF0000"/>
-        </w:rPr>
-        <w:t>HOWING POLICE VEHICLE</w:t>
-      </w:r>
-      <w:r>
-        <w:rPr>
-          <w:b/>
-          <w:bCs/>
-        </w:rPr>
-        <w:t>(</w:t>
-      </w:r>
-      <w:r>
-        <w:rPr>
-          <w:b/>
-          <w:bCs/>
-          <w:color w:val="808080" w:themeColor="background1" w:themeShade="80"/>
-        </w:rPr>
-        <w:t>S</w:t>
-      </w:r>
-      <w:r>
-        <w:rPr>
-          <w:b/>
-          <w:bCs/>
-        </w:rPr>
-        <w:t>)</w:t>
-      </w:r>
-      <w:r>
-        <w:rPr>
-          <w:b/>
-          <w:bCs/>
-        </w:rPr>
-        <w:t xml:space="preserve"> </w:t>
-      </w:r>
-      <w:r>
-        <w:rPr>
-          <w:b/>
-          <w:bCs/>
-          <w:color w:val="00B0F0"/>
-        </w:rPr>
-        <w:t>OR</w:t>
-      </w:r>
-      <w:r>
-        <w:rPr>
-          <w:b/>
-          <w:bCs/>
-        </w:rPr>
-        <w:t xml:space="preserve"> </w:t>
-      </w:r>
-      <w:r>
-        <w:rPr>
-          <w:b/>
-          <w:bCs/>
-          <w:color w:val="FF0000"/>
-        </w:rPr>
-        <w:t>ANY POLICE OFFICER</w:t>
-      </w:r>
-      <w:r>
-        <w:rPr>
-          <w:b/>
-          <w:bCs/>
-        </w:rPr>
-        <w:t>(</w:t>
-      </w:r>
-      <w:r>
-        <w:rPr>
-          <w:b/>
-          <w:bCs/>
-          <w:color w:val="808080" w:themeColor="background1" w:themeShade="80"/>
-        </w:rPr>
-        <w:t>S</w:t>
-      </w:r>
-      <w:r>
-        <w:rPr>
-          <w:b/>
-          <w:bCs/>
-        </w:rPr>
-        <w:t>)</w:t>
+        <w:t>SEXUAL INUENDO</w:t>
       </w:r>
       <w:r>
         <w:rPr>
@@ -47972,37 +47852,82 @@
           <w:bCs/>
           <w:color w:val="7030A0"/>
         </w:rPr>
-        <w:t>MAKE</w:t>
-      </w:r>
-      <w:r>
-        <w:rPr>
-          <w:b/>
-          <w:bCs/>
-        </w:rPr>
-        <w:t xml:space="preserve"> </w:t>
-      </w:r>
-      <w:r>
-        <w:rPr>
-          <w:b/>
-          <w:bCs/>
-          <w:color w:val="FF0000"/>
-        </w:rPr>
-        <w:t>ANY SCHIZOPHRENIA</w:t>
-      </w:r>
-      <w:r>
-        <w:rPr>
-          <w:b/>
-          <w:bCs/>
-        </w:rPr>
-        <w:t xml:space="preserve"> </w:t>
-      </w:r>
-      <w:r>
-        <w:rPr>
-          <w:b/>
-          <w:bCs/>
-          <w:color w:val="00B050"/>
-        </w:rPr>
-        <w:t>WORSE</w:t>
+        <w:t>CANCEL</w:t>
+      </w:r>
+      <w:r>
+        <w:rPr>
+          <w:b/>
+          <w:bCs/>
+        </w:rPr>
+        <w:t xml:space="preserve"> </w:t>
+      </w:r>
+      <w:r>
+        <w:rPr>
+          <w:b/>
+          <w:bCs/>
+          <w:color w:val="FF0000"/>
+        </w:rPr>
+        <w:t>ANY BUSINESS AGREEMENT</w:t>
+      </w:r>
+      <w:r>
+        <w:rPr>
+          <w:b/>
+          <w:bCs/>
+        </w:rPr>
+        <w:t xml:space="preserve"> </w:t>
+      </w:r>
+      <w:r>
+        <w:rPr>
+          <w:b/>
+          <w:bCs/>
+          <w:color w:val="0070C0"/>
+        </w:rPr>
+        <w:t>THROUGH</w:t>
+      </w:r>
+      <w:r>
+        <w:rPr>
+          <w:b/>
+          <w:bCs/>
+        </w:rPr>
+        <w:t xml:space="preserve"> </w:t>
+      </w:r>
+      <w:r>
+        <w:rPr>
+          <w:b/>
+          <w:bCs/>
+          <w:color w:val="FF0000"/>
+        </w:rPr>
+        <w:t>ANY SEXUAL DEFAMATION</w:t>
+      </w:r>
+      <w:r>
+        <w:rPr>
+          <w:b/>
+          <w:bCs/>
+        </w:rPr>
+        <w:t xml:space="preserve"> </w:t>
+      </w:r>
+      <w:r>
+        <w:rPr>
+          <w:b/>
+          <w:bCs/>
+          <w:color w:val="0070C0"/>
+        </w:rPr>
+        <w:t>OF</w:t>
+      </w:r>
+      <w:r>
+        <w:rPr>
+          <w:b/>
+          <w:bCs/>
+        </w:rPr>
+        <w:t xml:space="preserve"> </w:t>
+      </w:r>
+      <w:r>
+        <w:rPr>
+          <w:b/>
+          <w:bCs/>
+          <w:color w:val="FF0000"/>
+        </w:rPr>
+        <w:t>ANY CHARACTER</w:t>
       </w:r>
       <w:r>
         <w:rPr>
@@ -48055,7 +47980,7 @@
           <w:bCs/>
           <w:color w:val="FF0000"/>
         </w:rPr>
-        <w:t>INISTER ACTION</w:t>
+        <w:t>HOWING POLICE VEHICLE</w:t>
       </w:r>
       <w:r>
         <w:rPr>
@@ -48090,54 +48015,106 @@
         <w:rPr>
           <w:b/>
           <w:bCs/>
+          <w:color w:val="00B0F0"/>
+        </w:rPr>
+        <w:t>OR</w:t>
+      </w:r>
+      <w:r>
+        <w:rPr>
+          <w:b/>
+          <w:bCs/>
+        </w:rPr>
+        <w:t xml:space="preserve"> </w:t>
+      </w:r>
+      <w:r>
+        <w:rPr>
+          <w:b/>
+          <w:bCs/>
+          <w:color w:val="FF0000"/>
+        </w:rPr>
+        <w:t>ANY POLICE OFFICER</w:t>
+      </w:r>
+      <w:r>
+        <w:rPr>
+          <w:b/>
+          <w:bCs/>
+        </w:rPr>
+        <w:t>(</w:t>
+      </w:r>
+      <w:r>
+        <w:rPr>
+          <w:b/>
+          <w:bCs/>
+          <w:color w:val="808080" w:themeColor="background1" w:themeShade="80"/>
+        </w:rPr>
+        <w:t>S</w:t>
+      </w:r>
+      <w:r>
+        <w:rPr>
+          <w:b/>
+          <w:bCs/>
+        </w:rPr>
+        <w:t>)</w:t>
+      </w:r>
+      <w:r>
+        <w:rPr>
+          <w:b/>
+          <w:bCs/>
+        </w:rPr>
+        <w:t xml:space="preserve"> </w:t>
+      </w:r>
+      <w:r>
+        <w:rPr>
+          <w:b/>
+          <w:bCs/>
           <w:color w:val="0070C0"/>
         </w:rPr>
-        <w:t>BY</w:t>
-      </w:r>
-      <w:r>
-        <w:rPr>
-          <w:b/>
-          <w:bCs/>
-        </w:rPr>
-        <w:t xml:space="preserve"> </w:t>
-      </w:r>
-      <w:r>
-        <w:rPr>
-          <w:b/>
-          <w:bCs/>
-          <w:color w:val="FF0000"/>
-        </w:rPr>
-        <w:t xml:space="preserve">ANY </w:t>
-      </w:r>
-      <w:r>
-        <w:rPr>
-          <w:b/>
-          <w:bCs/>
-          <w:color w:val="FF0000"/>
-        </w:rPr>
-        <w:t>GOVERNMENT EMPLOYEE</w:t>
-      </w:r>
-      <w:r>
-        <w:rPr>
-          <w:b/>
-          <w:bCs/>
-        </w:rPr>
-        <w:t>(</w:t>
-      </w:r>
-      <w:r>
-        <w:rPr>
-          <w:b/>
-          <w:bCs/>
-          <w:color w:val="808080" w:themeColor="background1" w:themeShade="80"/>
-        </w:rPr>
-        <w:t>S</w:t>
-      </w:r>
-      <w:r>
-        <w:rPr>
-          <w:b/>
-          <w:bCs/>
-        </w:rPr>
-        <w:t>)</w:t>
+        <w:t>TO</w:t>
+      </w:r>
+      <w:r>
+        <w:rPr>
+          <w:b/>
+          <w:bCs/>
+        </w:rPr>
+        <w:t xml:space="preserve"> </w:t>
+      </w:r>
+      <w:r>
+        <w:rPr>
+          <w:b/>
+          <w:bCs/>
+          <w:color w:val="7030A0"/>
+        </w:rPr>
+        <w:t>MAKE</w:t>
+      </w:r>
+      <w:r>
+        <w:rPr>
+          <w:b/>
+          <w:bCs/>
+        </w:rPr>
+        <w:t xml:space="preserve"> </w:t>
+      </w:r>
+      <w:r>
+        <w:rPr>
+          <w:b/>
+          <w:bCs/>
+          <w:color w:val="FF0000"/>
+        </w:rPr>
+        <w:t>ANY SCHIZOPHRENIA</w:t>
+      </w:r>
+      <w:r>
+        <w:rPr>
+          <w:b/>
+          <w:bCs/>
+        </w:rPr>
+        <w:t xml:space="preserve"> </w:t>
+      </w:r>
+      <w:r>
+        <w:rPr>
+          <w:b/>
+          <w:bCs/>
+          <w:color w:val="00B050"/>
+        </w:rPr>
+        <w:t>WORSE</w:t>
       </w:r>
       <w:r>
         <w:rPr>
@@ -48182,7 +48159,97 @@
           <w:bCs/>
           <w:color w:val="FF0000"/>
         </w:rPr>
-        <w:t>SLAYING</w:t>
+        <w:t>S</w:t>
+      </w:r>
+      <w:r>
+        <w:rPr>
+          <w:b/>
+          <w:bCs/>
+          <w:color w:val="FF0000"/>
+        </w:rPr>
+        <w:t>INISTER ACTION</w:t>
+      </w:r>
+      <w:r>
+        <w:rPr>
+          <w:b/>
+          <w:bCs/>
+        </w:rPr>
+        <w:t>(</w:t>
+      </w:r>
+      <w:r>
+        <w:rPr>
+          <w:b/>
+          <w:bCs/>
+          <w:color w:val="808080" w:themeColor="background1" w:themeShade="80"/>
+        </w:rPr>
+        <w:t>S</w:t>
+      </w:r>
+      <w:r>
+        <w:rPr>
+          <w:b/>
+          <w:bCs/>
+        </w:rPr>
+        <w:t>)</w:t>
+      </w:r>
+      <w:r>
+        <w:rPr>
+          <w:b/>
+          <w:bCs/>
+        </w:rPr>
+        <w:t xml:space="preserve"> </w:t>
+      </w:r>
+      <w:r>
+        <w:rPr>
+          <w:b/>
+          <w:bCs/>
+          <w:color w:val="0070C0"/>
+        </w:rPr>
+        <w:t>BY</w:t>
+      </w:r>
+      <w:r>
+        <w:rPr>
+          <w:b/>
+          <w:bCs/>
+        </w:rPr>
+        <w:t xml:space="preserve"> </w:t>
+      </w:r>
+      <w:r>
+        <w:rPr>
+          <w:b/>
+          <w:bCs/>
+          <w:color w:val="FF0000"/>
+        </w:rPr>
+        <w:t xml:space="preserve">ANY </w:t>
+      </w:r>
+      <w:r>
+        <w:rPr>
+          <w:b/>
+          <w:bCs/>
+          <w:color w:val="FF0000"/>
+        </w:rPr>
+        <w:t>GOVERNMENT EMPLOYEE</w:t>
+      </w:r>
+      <w:r>
+        <w:rPr>
+          <w:b/>
+          <w:bCs/>
+        </w:rPr>
+        <w:t>(</w:t>
+      </w:r>
+      <w:r>
+        <w:rPr>
+          <w:b/>
+          <w:bCs/>
+          <w:color w:val="808080" w:themeColor="background1" w:themeShade="80"/>
+        </w:rPr>
+        <w:t>S</w:t>
+      </w:r>
+      <w:r>
+        <w:rPr>
+          <w:b/>
+          <w:bCs/>
+        </w:rPr>
+        <w:t>)</w:t>
       </w:r>
       <w:r>
         <w:rPr>
@@ -48227,134 +48294,7 @@
           <w:bCs/>
           <w:color w:val="FF0000"/>
         </w:rPr>
-        <w:t>S</w:t>
-      </w:r>
-      <w:r>
-        <w:rPr>
-          <w:b/>
-          <w:bCs/>
-          <w:color w:val="FF0000"/>
-        </w:rPr>
-        <w:t>OFTWARE FEATURE REQUEST</w:t>
-      </w:r>
-      <w:r>
-        <w:rPr>
-          <w:b/>
-          <w:bCs/>
-        </w:rPr>
-        <w:t>(</w:t>
-      </w:r>
-      <w:r>
-        <w:rPr>
-          <w:b/>
-          <w:bCs/>
-          <w:color w:val="808080" w:themeColor="background1" w:themeShade="80"/>
-        </w:rPr>
-        <w:t>S</w:t>
-      </w:r>
-      <w:r>
-        <w:rPr>
-          <w:b/>
-          <w:bCs/>
-        </w:rPr>
-        <w:t>)</w:t>
-      </w:r>
-      <w:r>
-        <w:rPr>
-          <w:b/>
-          <w:bCs/>
-        </w:rPr>
-        <w:t xml:space="preserve"> </w:t>
-      </w:r>
-      <w:r>
-        <w:rPr>
-          <w:b/>
-          <w:bCs/>
-          <w:color w:val="0070C0"/>
-        </w:rPr>
-        <w:t>THAT ARE</w:t>
-      </w:r>
-      <w:r>
-        <w:rPr>
-          <w:b/>
-          <w:bCs/>
-        </w:rPr>
-        <w:t xml:space="preserve"> </w:t>
-      </w:r>
-      <w:r>
-        <w:rPr>
-          <w:b/>
-          <w:bCs/>
-          <w:color w:val="7030A0"/>
-        </w:rPr>
-        <w:t>MADE</w:t>
-      </w:r>
-      <w:r>
-        <w:rPr>
-          <w:b/>
-          <w:bCs/>
-        </w:rPr>
-        <w:t xml:space="preserve"> </w:t>
-      </w:r>
-      <w:r>
-        <w:rPr>
-          <w:b/>
-          <w:bCs/>
-          <w:color w:val="0070C0"/>
-        </w:rPr>
-        <w:t>BY</w:t>
-      </w:r>
-      <w:r>
-        <w:rPr>
-          <w:b/>
-          <w:bCs/>
-        </w:rPr>
-        <w:t xml:space="preserve">  </w:t>
-      </w:r>
-      <w:r>
-        <w:rPr>
-          <w:b/>
-          <w:bCs/>
-        </w:rPr>
-        <w:t xml:space="preserve">                                                </w:t>
-      </w:r>
-      <w:r>
-        <w:rPr>
-          <w:b/>
-          <w:bCs/>
-          <w:color w:val="FF0000"/>
-        </w:rPr>
-        <w:t xml:space="preserve">ANY </w:t>
-      </w:r>
-      <w:r>
-        <w:rPr>
-          <w:b/>
-          <w:bCs/>
-          <w:color w:val="FF0000"/>
-        </w:rPr>
-        <w:t>CRIMINAL SOFTWARE</w:t>
-      </w:r>
-      <w:r>
-        <w:rPr>
-          <w:b/>
-          <w:bCs/>
-        </w:rPr>
-        <w:t>(</w:t>
-      </w:r>
-      <w:r>
-        <w:rPr>
-          <w:b/>
-          <w:bCs/>
-          <w:color w:val="808080" w:themeColor="background1" w:themeShade="80"/>
-        </w:rPr>
-        <w:t>S</w:t>
-      </w:r>
-      <w:r>
-        <w:rPr>
-          <w:b/>
-          <w:bCs/>
-        </w:rPr>
-        <w:t>)</w:t>
+        <w:t>SLAYING</w:t>
       </w:r>
       <w:r>
         <w:rPr>
@@ -48444,51 +48384,22 @@
           <w:bCs/>
           <w:color w:val="0070C0"/>
         </w:rPr>
-        <w:t>WITH</w:t>
-      </w:r>
-      <w:r>
-        <w:rPr>
-          <w:b/>
-          <w:bCs/>
-        </w:rPr>
-        <w:t xml:space="preserve"> </w:t>
-      </w:r>
-      <w:r>
-        <w:rPr>
-          <w:b/>
-          <w:bCs/>
-        </w:rPr>
-        <w:t xml:space="preserve">                                                 </w:t>
-      </w:r>
-      <w:r>
-        <w:rPr>
-          <w:b/>
-          <w:bCs/>
-          <w:color w:val="FF0000"/>
-        </w:rPr>
-        <w:t>ANY PRE-DETERMINANT CRIMINAL INTENTION</w:t>
-      </w:r>
-      <w:r>
-        <w:rPr>
-          <w:b/>
-          <w:bCs/>
-        </w:rPr>
-        <w:t>(</w:t>
-      </w:r>
-      <w:r>
-        <w:rPr>
-          <w:b/>
-          <w:bCs/>
-          <w:color w:val="808080" w:themeColor="background1" w:themeShade="80"/>
-        </w:rPr>
-        <w:t>S</w:t>
-      </w:r>
-      <w:r>
-        <w:rPr>
-          <w:b/>
-          <w:bCs/>
-        </w:rPr>
-        <w:t>)</w:t>
+        <w:t>THAT ARE</w:t>
+      </w:r>
+      <w:r>
+        <w:rPr>
+          <w:b/>
+          <w:bCs/>
+        </w:rPr>
+        <w:t xml:space="preserve"> </w:t>
+      </w:r>
+      <w:r>
+        <w:rPr>
+          <w:b/>
+          <w:bCs/>
+          <w:color w:val="7030A0"/>
+        </w:rPr>
+        <w:t>MADE</w:t>
       </w:r>
       <w:r>
         <w:rPr>
@@ -48510,15 +48421,30 @@
           <w:b/>
           <w:bCs/>
         </w:rPr>
-        <w:t xml:space="preserve"> </w:t>
-      </w:r>
-      <w:r>
-        <w:rPr>
-          <w:b/>
-          <w:bCs/>
-          <w:color w:val="FF0000"/>
-        </w:rPr>
-        <w:t>THE REQUESTOR</w:t>
+        <w:t xml:space="preserve">  </w:t>
+      </w:r>
+      <w:r>
+        <w:rPr>
+          <w:b/>
+          <w:bCs/>
+        </w:rPr>
+        <w:t xml:space="preserve">                                                </w:t>
+      </w:r>
+      <w:r>
+        <w:rPr>
+          <w:b/>
+          <w:bCs/>
+          <w:color w:val="FF0000"/>
+        </w:rPr>
+        <w:t xml:space="preserve">ANY </w:t>
+      </w:r>
+      <w:r>
+        <w:rPr>
+          <w:b/>
+          <w:bCs/>
+          <w:color w:val="FF0000"/>
+        </w:rPr>
+        <w:t>CRIMINAL SOFTWARE</w:t>
       </w:r>
       <w:r>
         <w:rPr>
@@ -48593,7 +48519,140 @@
           <w:bCs/>
           <w:color w:val="FF0000"/>
         </w:rPr>
-        <w:t>OFTWARE PIRATISM</w:t>
+        <w:t>OFTWARE FEATURE REQUEST</w:t>
+      </w:r>
+      <w:r>
+        <w:rPr>
+          <w:b/>
+          <w:bCs/>
+        </w:rPr>
+        <w:t>(</w:t>
+      </w:r>
+      <w:r>
+        <w:rPr>
+          <w:b/>
+          <w:bCs/>
+          <w:color w:val="808080" w:themeColor="background1" w:themeShade="80"/>
+        </w:rPr>
+        <w:t>S</w:t>
+      </w:r>
+      <w:r>
+        <w:rPr>
+          <w:b/>
+          <w:bCs/>
+        </w:rPr>
+        <w:t>)</w:t>
+      </w:r>
+      <w:r>
+        <w:rPr>
+          <w:b/>
+          <w:bCs/>
+        </w:rPr>
+        <w:t xml:space="preserve"> </w:t>
+      </w:r>
+      <w:r>
+        <w:rPr>
+          <w:b/>
+          <w:bCs/>
+          <w:color w:val="0070C0"/>
+        </w:rPr>
+        <w:t>WITH</w:t>
+      </w:r>
+      <w:r>
+        <w:rPr>
+          <w:b/>
+          <w:bCs/>
+        </w:rPr>
+        <w:t xml:space="preserve"> </w:t>
+      </w:r>
+      <w:r>
+        <w:rPr>
+          <w:b/>
+          <w:bCs/>
+        </w:rPr>
+        <w:t xml:space="preserve">                                                 </w:t>
+      </w:r>
+      <w:r>
+        <w:rPr>
+          <w:b/>
+          <w:bCs/>
+          <w:color w:val="FF0000"/>
+        </w:rPr>
+        <w:t>ANY PRE-DETERMINANT CRIMINAL INTENTION</w:t>
+      </w:r>
+      <w:r>
+        <w:rPr>
+          <w:b/>
+          <w:bCs/>
+        </w:rPr>
+        <w:t>(</w:t>
+      </w:r>
+      <w:r>
+        <w:rPr>
+          <w:b/>
+          <w:bCs/>
+          <w:color w:val="808080" w:themeColor="background1" w:themeShade="80"/>
+        </w:rPr>
+        <w:t>S</w:t>
+      </w:r>
+      <w:r>
+        <w:rPr>
+          <w:b/>
+          <w:bCs/>
+        </w:rPr>
+        <w:t>)</w:t>
+      </w:r>
+      <w:r>
+        <w:rPr>
+          <w:b/>
+          <w:bCs/>
+        </w:rPr>
+        <w:t xml:space="preserve"> </w:t>
+      </w:r>
+      <w:r>
+        <w:rPr>
+          <w:b/>
+          <w:bCs/>
+          <w:color w:val="0070C0"/>
+        </w:rPr>
+        <w:t>BY</w:t>
+      </w:r>
+      <w:r>
+        <w:rPr>
+          <w:b/>
+          <w:bCs/>
+        </w:rPr>
+        <w:t xml:space="preserve"> </w:t>
+      </w:r>
+      <w:r>
+        <w:rPr>
+          <w:b/>
+          <w:bCs/>
+          <w:color w:val="FF0000"/>
+        </w:rPr>
+        <w:t>THE REQUESTOR</w:t>
+      </w:r>
+      <w:r>
+        <w:rPr>
+          <w:b/>
+          <w:bCs/>
+        </w:rPr>
+        <w:t>(</w:t>
+      </w:r>
+      <w:r>
+        <w:rPr>
+          <w:b/>
+          <w:bCs/>
+          <w:color w:val="808080" w:themeColor="background1" w:themeShade="80"/>
+        </w:rPr>
+        <w:t>S</w:t>
+      </w:r>
+      <w:r>
+        <w:rPr>
+          <w:b/>
+          <w:bCs/>
+        </w:rPr>
+        <w:t>)</w:t>
       </w:r>
       <w:r>
         <w:rPr>
@@ -48646,134 +48705,7 @@
           <w:bCs/>
           <w:color w:val="FF0000"/>
         </w:rPr>
-        <w:t>OFTWARE</w:t>
-      </w:r>
-      <w:r>
-        <w:rPr>
-          <w:b/>
-          <w:bCs/>
-        </w:rPr>
-        <w:t>(</w:t>
-      </w:r>
-      <w:r>
-        <w:rPr>
-          <w:b/>
-          <w:bCs/>
-          <w:color w:val="808080" w:themeColor="background1" w:themeShade="80"/>
-        </w:rPr>
-        <w:t>S</w:t>
-      </w:r>
-      <w:r>
-        <w:rPr>
-          <w:b/>
-          <w:bCs/>
-        </w:rPr>
-        <w:t>)</w:t>
-      </w:r>
-      <w:r>
-        <w:rPr>
-          <w:b/>
-          <w:bCs/>
-        </w:rPr>
-        <w:t xml:space="preserve"> </w:t>
-      </w:r>
-      <w:r>
-        <w:rPr>
-          <w:b/>
-          <w:bCs/>
-          <w:color w:val="0070C0"/>
-        </w:rPr>
-        <w:t>THAT</w:t>
-      </w:r>
-      <w:r>
-        <w:rPr>
-          <w:b/>
-          <w:bCs/>
-        </w:rPr>
-        <w:t xml:space="preserve"> </w:t>
-      </w:r>
-      <w:r>
-        <w:rPr>
-          <w:b/>
-          <w:bCs/>
-          <w:color w:val="7030A0"/>
-        </w:rPr>
-        <w:t>COMMUNICATES</w:t>
-      </w:r>
-      <w:r>
-        <w:rPr>
-          <w:b/>
-          <w:bCs/>
-        </w:rPr>
-        <w:t xml:space="preserve"> </w:t>
-      </w:r>
-      <w:r>
-        <w:rPr>
-          <w:b/>
-          <w:bCs/>
-          <w:color w:val="00B0F0"/>
-        </w:rPr>
-        <w:t>OR</w:t>
-      </w:r>
-      <w:r>
-        <w:rPr>
-          <w:b/>
-          <w:bCs/>
-          <w:color w:val="00B0F0"/>
-        </w:rPr>
-        <w:t xml:space="preserve"> </w:t>
-      </w:r>
-      <w:r>
-        <w:rPr>
-          <w:b/>
-          <w:bCs/>
-          <w:color w:val="7030A0"/>
-        </w:rPr>
-        <w:t>GENERATES</w:t>
-      </w:r>
-      <w:r>
-        <w:rPr>
-          <w:b/>
-          <w:bCs/>
-        </w:rPr>
-        <w:t xml:space="preserve"> </w:t>
-      </w:r>
-      <w:r>
-        <w:rPr>
-          <w:b/>
-          <w:bCs/>
-        </w:rPr>
-        <w:t xml:space="preserve">    </w:t>
-      </w:r>
-      <w:r>
-        <w:rPr>
-          <w:b/>
-          <w:bCs/>
-          <w:color w:val="FF0000"/>
-        </w:rPr>
-        <w:t>ANY THOUGHT</w:t>
-      </w:r>
-      <w:r>
-        <w:rPr>
-          <w:b/>
-          <w:bCs/>
-        </w:rPr>
-        <w:t>(</w:t>
-      </w:r>
-      <w:r>
-        <w:rPr>
-          <w:b/>
-          <w:bCs/>
-          <w:color w:val="808080" w:themeColor="background1" w:themeShade="80"/>
-        </w:rPr>
-        <w:t>S</w:t>
-      </w:r>
-      <w:r>
-        <w:rPr>
-          <w:b/>
-          <w:bCs/>
-        </w:rPr>
-        <w:t>)</w:t>
+        <w:t>OFTWARE PIRATISM</w:t>
       </w:r>
       <w:r>
         <w:rPr>
@@ -48884,31 +48816,46 @@
         <w:rPr>
           <w:b/>
           <w:bCs/>
+        </w:rPr>
+        <w:t xml:space="preserve"> </w:t>
+      </w:r>
+      <w:r>
+        <w:rPr>
+          <w:b/>
+          <w:bCs/>
+          <w:color w:val="00B0F0"/>
+        </w:rPr>
+        <w:t>OR</w:t>
+      </w:r>
+      <w:r>
+        <w:rPr>
+          <w:b/>
+          <w:bCs/>
+          <w:color w:val="00B0F0"/>
+        </w:rPr>
+        <w:t xml:space="preserve"> </w:t>
+      </w:r>
+      <w:r>
+        <w:rPr>
+          <w:b/>
+          <w:bCs/>
           <w:color w:val="7030A0"/>
         </w:rPr>
-        <w:t xml:space="preserve"> </w:t>
-      </w:r>
-      <w:r>
-        <w:rPr>
-          <w:b/>
-          <w:bCs/>
-          <w:color w:val="0070C0"/>
-        </w:rPr>
-        <w:t>TO</w:t>
-      </w:r>
-      <w:r>
-        <w:rPr>
-          <w:b/>
-          <w:bCs/>
-        </w:rPr>
-        <w:t xml:space="preserve"> </w:t>
-      </w:r>
-      <w:r>
-        <w:rPr>
-          <w:b/>
-          <w:bCs/>
-        </w:rPr>
-        <w:t xml:space="preserve">                                        </w:t>
+        <w:t>GENERATES</w:t>
+      </w:r>
+      <w:r>
+        <w:rPr>
+          <w:b/>
+          <w:bCs/>
+        </w:rPr>
+        <w:t xml:space="preserve"> </w:t>
+      </w:r>
+      <w:r>
+        <w:rPr>
+          <w:b/>
+          <w:bCs/>
+        </w:rPr>
+        <w:t xml:space="preserve">    </w:t>
       </w:r>
       <w:r>
         <w:rPr>
@@ -48917,169 +48864,6 @@
           <w:color w:val="FF0000"/>
         </w:rPr>
         <w:t>ANY THOUGHT</w:t>
-      </w:r>
-      <w:r>
-        <w:rPr>
-          <w:b/>
-          <w:bCs/>
-        </w:rPr>
-        <w:t>(</w:t>
-      </w:r>
-      <w:r>
-        <w:rPr>
-          <w:b/>
-          <w:bCs/>
-          <w:color w:val="808080" w:themeColor="background1" w:themeShade="80"/>
-        </w:rPr>
-        <w:t>S</w:t>
-      </w:r>
-      <w:r>
-        <w:rPr>
-          <w:b/>
-          <w:bCs/>
-        </w:rPr>
-        <w:t>)</w:t>
-      </w:r>
-      <w:r>
-        <w:rPr>
-          <w:b/>
-          <w:bCs/>
-        </w:rPr>
-        <w:t xml:space="preserve"> </w:t>
-      </w:r>
-      <w:r>
-        <w:rPr>
-          <w:b/>
-          <w:bCs/>
-          <w:color w:val="0070C0"/>
-        </w:rPr>
-        <w:t>OF</w:t>
-      </w:r>
-      <w:r>
-        <w:rPr>
-          <w:b/>
-          <w:bCs/>
-        </w:rPr>
-        <w:t xml:space="preserve"> </w:t>
-      </w:r>
-      <w:r>
-        <w:rPr>
-          <w:b/>
-          <w:bCs/>
-          <w:color w:val="FF0000"/>
-        </w:rPr>
-        <w:t>ANY OTHER PERSON</w:t>
-      </w:r>
-      <w:r>
-        <w:rPr>
-          <w:b/>
-          <w:bCs/>
-        </w:rPr>
-        <w:t>(</w:t>
-      </w:r>
-      <w:r>
-        <w:rPr>
-          <w:b/>
-          <w:bCs/>
-          <w:color w:val="808080" w:themeColor="background1" w:themeShade="80"/>
-        </w:rPr>
-        <w:t>S</w:t>
-      </w:r>
-      <w:r>
-        <w:rPr>
-          <w:b/>
-          <w:bCs/>
-        </w:rPr>
-        <w:t>)</w:t>
-      </w:r>
-      <w:r>
-        <w:rPr>
-          <w:b/>
-          <w:bCs/>
-        </w:rPr>
-        <w:t xml:space="preserve"> </w:t>
-      </w:r>
-      <w:r>
-        <w:rPr>
-          <w:b/>
-          <w:bCs/>
-          <w:color w:val="00B0F0"/>
-        </w:rPr>
-        <w:t>OR</w:t>
-      </w:r>
-      <w:r>
-        <w:rPr>
-          <w:b/>
-          <w:bCs/>
-        </w:rPr>
-        <w:t xml:space="preserve"> </w:t>
-      </w:r>
-      <w:r>
-        <w:rPr>
-          <w:b/>
-          <w:bCs/>
-          <w:color w:val="FF0000"/>
-        </w:rPr>
-        <w:t>ANY INTENTION</w:t>
-      </w:r>
-      <w:r>
-        <w:rPr>
-          <w:b/>
-          <w:bCs/>
-        </w:rPr>
-        <w:t>(</w:t>
-      </w:r>
-      <w:r>
-        <w:rPr>
-          <w:b/>
-          <w:bCs/>
-          <w:color w:val="808080" w:themeColor="background1" w:themeShade="80"/>
-        </w:rPr>
-        <w:t>S</w:t>
-      </w:r>
-      <w:r>
-        <w:rPr>
-          <w:b/>
-          <w:bCs/>
-        </w:rPr>
-        <w:t>)</w:t>
-      </w:r>
-      <w:r>
-        <w:rPr>
-          <w:b/>
-          <w:bCs/>
-        </w:rPr>
-        <w:t xml:space="preserve"> </w:t>
-      </w:r>
-      <w:r>
-        <w:rPr>
-          <w:b/>
-          <w:bCs/>
-          <w:color w:val="0070C0"/>
-        </w:rPr>
-        <w:t>OF</w:t>
-      </w:r>
-      <w:r>
-        <w:rPr>
-          <w:b/>
-          <w:bCs/>
-        </w:rPr>
-        <w:t xml:space="preserve"> </w:t>
-      </w:r>
-      <w:r>
-        <w:rPr>
-          <w:b/>
-          <w:bCs/>
-        </w:rPr>
-        <w:t xml:space="preserve">                                                           </w:t>
-      </w:r>
-      <w:r>
-        <w:rPr>
-          <w:b/>
-          <w:bCs/>
-          <w:color w:val="FF0000"/>
-        </w:rPr>
-        <w:t>ANY EX-JUDICIAL EXECUTION</w:t>
       </w:r>
       <w:r>
         <w:rPr>
@@ -49206,14 +48990,37 @@
           <w:bCs/>
           <w:color w:val="7030A0"/>
         </w:rPr>
-        <w:t>STEALS</w:t>
-      </w:r>
-      <w:r>
-        <w:rPr>
-          <w:b/>
-          <w:bCs/>
-        </w:rPr>
-        <w:t xml:space="preserve"> </w:t>
+        <w:t>COMMUNICATES</w:t>
+      </w:r>
+      <w:r>
+        <w:rPr>
+          <w:b/>
+          <w:bCs/>
+          <w:color w:val="7030A0"/>
+        </w:rPr>
+        <w:t xml:space="preserve"> </w:t>
+      </w:r>
+      <w:r>
+        <w:rPr>
+          <w:b/>
+          <w:bCs/>
+          <w:color w:val="0070C0"/>
+        </w:rPr>
+        <w:t>TO</w:t>
+      </w:r>
+      <w:r>
+        <w:rPr>
+          <w:b/>
+          <w:bCs/>
+        </w:rPr>
+        <w:t xml:space="preserve"> </w:t>
+      </w:r>
+      <w:r>
+        <w:rPr>
+          <w:b/>
+          <w:bCs/>
+        </w:rPr>
+        <w:t xml:space="preserve">                                        </w:t>
       </w:r>
       <w:r>
         <w:rPr>
@@ -49222,6 +49029,169 @@
           <w:color w:val="FF0000"/>
         </w:rPr>
         <w:t>ANY THOUGHT</w:t>
+      </w:r>
+      <w:r>
+        <w:rPr>
+          <w:b/>
+          <w:bCs/>
+        </w:rPr>
+        <w:t>(</w:t>
+      </w:r>
+      <w:r>
+        <w:rPr>
+          <w:b/>
+          <w:bCs/>
+          <w:color w:val="808080" w:themeColor="background1" w:themeShade="80"/>
+        </w:rPr>
+        <w:t>S</w:t>
+      </w:r>
+      <w:r>
+        <w:rPr>
+          <w:b/>
+          <w:bCs/>
+        </w:rPr>
+        <w:t>)</w:t>
+      </w:r>
+      <w:r>
+        <w:rPr>
+          <w:b/>
+          <w:bCs/>
+        </w:rPr>
+        <w:t xml:space="preserve"> </w:t>
+      </w:r>
+      <w:r>
+        <w:rPr>
+          <w:b/>
+          <w:bCs/>
+          <w:color w:val="0070C0"/>
+        </w:rPr>
+        <w:t>OF</w:t>
+      </w:r>
+      <w:r>
+        <w:rPr>
+          <w:b/>
+          <w:bCs/>
+        </w:rPr>
+        <w:t xml:space="preserve"> </w:t>
+      </w:r>
+      <w:r>
+        <w:rPr>
+          <w:b/>
+          <w:bCs/>
+          <w:color w:val="FF0000"/>
+        </w:rPr>
+        <w:t>ANY OTHER PERSON</w:t>
+      </w:r>
+      <w:r>
+        <w:rPr>
+          <w:b/>
+          <w:bCs/>
+        </w:rPr>
+        <w:t>(</w:t>
+      </w:r>
+      <w:r>
+        <w:rPr>
+          <w:b/>
+          <w:bCs/>
+          <w:color w:val="808080" w:themeColor="background1" w:themeShade="80"/>
+        </w:rPr>
+        <w:t>S</w:t>
+      </w:r>
+      <w:r>
+        <w:rPr>
+          <w:b/>
+          <w:bCs/>
+        </w:rPr>
+        <w:t>)</w:t>
+      </w:r>
+      <w:r>
+        <w:rPr>
+          <w:b/>
+          <w:bCs/>
+        </w:rPr>
+        <w:t xml:space="preserve"> </w:t>
+      </w:r>
+      <w:r>
+        <w:rPr>
+          <w:b/>
+          <w:bCs/>
+          <w:color w:val="00B0F0"/>
+        </w:rPr>
+        <w:t>OR</w:t>
+      </w:r>
+      <w:r>
+        <w:rPr>
+          <w:b/>
+          <w:bCs/>
+        </w:rPr>
+        <w:t xml:space="preserve"> </w:t>
+      </w:r>
+      <w:r>
+        <w:rPr>
+          <w:b/>
+          <w:bCs/>
+          <w:color w:val="FF0000"/>
+        </w:rPr>
+        <w:t>ANY INTENTION</w:t>
+      </w:r>
+      <w:r>
+        <w:rPr>
+          <w:b/>
+          <w:bCs/>
+        </w:rPr>
+        <w:t>(</w:t>
+      </w:r>
+      <w:r>
+        <w:rPr>
+          <w:b/>
+          <w:bCs/>
+          <w:color w:val="808080" w:themeColor="background1" w:themeShade="80"/>
+        </w:rPr>
+        <w:t>S</w:t>
+      </w:r>
+      <w:r>
+        <w:rPr>
+          <w:b/>
+          <w:bCs/>
+        </w:rPr>
+        <w:t>)</w:t>
+      </w:r>
+      <w:r>
+        <w:rPr>
+          <w:b/>
+          <w:bCs/>
+        </w:rPr>
+        <w:t xml:space="preserve"> </w:t>
+      </w:r>
+      <w:r>
+        <w:rPr>
+          <w:b/>
+          <w:bCs/>
+          <w:color w:val="0070C0"/>
+        </w:rPr>
+        <w:t>OF</w:t>
+      </w:r>
+      <w:r>
+        <w:rPr>
+          <w:b/>
+          <w:bCs/>
+        </w:rPr>
+        <w:t xml:space="preserve"> </w:t>
+      </w:r>
+      <w:r>
+        <w:rPr>
+          <w:b/>
+          <w:bCs/>
+        </w:rPr>
+        <w:t xml:space="preserve">                                                           </w:t>
+      </w:r>
+      <w:r>
+        <w:rPr>
+          <w:b/>
+          <w:bCs/>
+          <w:color w:val="FF0000"/>
+        </w:rPr>
+        <w:t>ANY EX-JUDICIAL EXECUTION</w:t>
       </w:r>
       <w:r>
         <w:rPr>
@@ -49288,7 +49258,104 @@
           <w:bCs/>
           <w:color w:val="FF0000"/>
         </w:rPr>
-        <w:t>SPLIT TRANSCRIPT</w:t>
+        <w:t>S</w:t>
+      </w:r>
+      <w:r>
+        <w:rPr>
+          <w:b/>
+          <w:bCs/>
+          <w:color w:val="FF0000"/>
+        </w:rPr>
+        <w:t>OFTWARE</w:t>
+      </w:r>
+      <w:r>
+        <w:rPr>
+          <w:b/>
+          <w:bCs/>
+        </w:rPr>
+        <w:t>(</w:t>
+      </w:r>
+      <w:r>
+        <w:rPr>
+          <w:b/>
+          <w:bCs/>
+          <w:color w:val="808080" w:themeColor="background1" w:themeShade="80"/>
+        </w:rPr>
+        <w:t>S</w:t>
+      </w:r>
+      <w:r>
+        <w:rPr>
+          <w:b/>
+          <w:bCs/>
+        </w:rPr>
+        <w:t>)</w:t>
+      </w:r>
+      <w:r>
+        <w:rPr>
+          <w:b/>
+          <w:bCs/>
+        </w:rPr>
+        <w:t xml:space="preserve"> </w:t>
+      </w:r>
+      <w:r>
+        <w:rPr>
+          <w:b/>
+          <w:bCs/>
+          <w:color w:val="0070C0"/>
+        </w:rPr>
+        <w:t>THAT</w:t>
+      </w:r>
+      <w:r>
+        <w:rPr>
+          <w:b/>
+          <w:bCs/>
+        </w:rPr>
+        <w:t xml:space="preserve"> </w:t>
+      </w:r>
+      <w:r>
+        <w:rPr>
+          <w:b/>
+          <w:bCs/>
+          <w:color w:val="7030A0"/>
+        </w:rPr>
+        <w:t>STEALS</w:t>
+      </w:r>
+      <w:r>
+        <w:rPr>
+          <w:b/>
+          <w:bCs/>
+        </w:rPr>
+        <w:t xml:space="preserve"> </w:t>
+      </w:r>
+      <w:r>
+        <w:rPr>
+          <w:b/>
+          <w:bCs/>
+          <w:color w:val="FF0000"/>
+        </w:rPr>
+        <w:t>ANY THOUGHT</w:t>
+      </w:r>
+      <w:r>
+        <w:rPr>
+          <w:b/>
+          <w:bCs/>
+        </w:rPr>
+        <w:t>(</w:t>
+      </w:r>
+      <w:r>
+        <w:rPr>
+          <w:b/>
+          <w:bCs/>
+          <w:color w:val="808080" w:themeColor="background1" w:themeShade="80"/>
+        </w:rPr>
+        <w:t>S</w:t>
+      </w:r>
+      <w:r>
+        <w:rPr>
+          <w:b/>
+          <w:bCs/>
+        </w:rPr>
+        <w:t>)</w:t>
       </w:r>
       <w:r>
         <w:rPr>
@@ -49333,7 +49400,7 @@
           <w:bCs/>
           <w:color w:val="FF0000"/>
         </w:rPr>
-        <w:t>SPYING</w:t>
+        <w:t>SPLIT TRANSCRIPT</w:t>
       </w:r>
       <w:r>
         <w:rPr>
@@ -49378,15 +49445,7 @@
           <w:bCs/>
           <w:color w:val="FF0000"/>
         </w:rPr>
-        <w:t>S</w:t>
-      </w:r>
-      <w:r>
-        <w:rPr>
-          <w:b/>
-          <w:bCs/>
-          <w:color w:val="FF0000"/>
-        </w:rPr>
-        <w:t>TABBING</w:t>
+        <w:t>SPYING</w:t>
       </w:r>
       <w:r>
         <w:rPr>
@@ -49431,66 +49490,15 @@
           <w:bCs/>
           <w:color w:val="FF0000"/>
         </w:rPr>
-        <w:t>STALKING</w:t>
-      </w:r>
-      <w:r>
-        <w:rPr>
-          <w:b/>
-          <w:bCs/>
-        </w:rPr>
-        <w:t xml:space="preserve"> </w:t>
-      </w:r>
-      <w:r>
-        <w:rPr>
-          <w:b/>
-          <w:bCs/>
-          <w:color w:val="0070C0"/>
-        </w:rPr>
-        <w:t>FROM</w:t>
-      </w:r>
-      <w:r>
-        <w:rPr>
-          <w:b/>
-          <w:bCs/>
-        </w:rPr>
-        <w:t xml:space="preserve"> </w:t>
-      </w:r>
-      <w:r>
-        <w:rPr>
-          <w:b/>
-          <w:bCs/>
-        </w:rPr>
-        <w:t xml:space="preserve">                                                                                                          </w:t>
-      </w:r>
-      <w:r>
-        <w:rPr>
-          <w:b/>
-          <w:bCs/>
-          <w:color w:val="FF0000"/>
-        </w:rPr>
-        <w:t>ANY CORRUPTED LAW ENFORCEMENT OFFICER</w:t>
-      </w:r>
-      <w:r>
-        <w:rPr>
-          <w:b/>
-          <w:bCs/>
-        </w:rPr>
-        <w:t>(</w:t>
-      </w:r>
-      <w:r>
-        <w:rPr>
-          <w:b/>
-          <w:bCs/>
-          <w:color w:val="808080" w:themeColor="background1" w:themeShade="80"/>
-        </w:rPr>
         <w:t>S</w:t>
       </w:r>
       <w:r>
         <w:rPr>
           <w:b/>
           <w:bCs/>
-        </w:rPr>
-        <w:t>)</w:t>
+          <w:color w:val="FF0000"/>
+        </w:rPr>
+        <w:t>TABBING</w:t>
       </w:r>
       <w:r>
         <w:rPr>
@@ -49542,6 +49550,65 @@
           <w:b/>
           <w:bCs/>
         </w:rPr>
+        <w:t xml:space="preserve"> </w:t>
+      </w:r>
+      <w:r>
+        <w:rPr>
+          <w:b/>
+          <w:bCs/>
+          <w:color w:val="0070C0"/>
+        </w:rPr>
+        <w:t>FROM</w:t>
+      </w:r>
+      <w:r>
+        <w:rPr>
+          <w:b/>
+          <w:bCs/>
+        </w:rPr>
+        <w:t xml:space="preserve"> </w:t>
+      </w:r>
+      <w:r>
+        <w:rPr>
+          <w:b/>
+          <w:bCs/>
+        </w:rPr>
+        <w:t xml:space="preserve">                                                                                                          </w:t>
+      </w:r>
+      <w:r>
+        <w:rPr>
+          <w:b/>
+          <w:bCs/>
+          <w:color w:val="FF0000"/>
+        </w:rPr>
+        <w:t>ANY CORRUPTED LAW ENFORCEMENT OFFICER</w:t>
+      </w:r>
+      <w:r>
+        <w:rPr>
+          <w:b/>
+          <w:bCs/>
+        </w:rPr>
+        <w:t>(</w:t>
+      </w:r>
+      <w:r>
+        <w:rPr>
+          <w:b/>
+          <w:bCs/>
+          <w:color w:val="808080" w:themeColor="background1" w:themeShade="80"/>
+        </w:rPr>
+        <w:t>S</w:t>
+      </w:r>
+      <w:r>
+        <w:rPr>
+          <w:b/>
+          <w:bCs/>
+        </w:rPr>
+        <w:t>)</w:t>
+      </w:r>
+      <w:r>
+        <w:rPr>
+          <w:b/>
+          <w:bCs/>
+        </w:rPr>
         <w:t>;</w:t>
       </w:r>
     </w:p>
@@ -49580,29 +49647,7 @@
           <w:bCs/>
           <w:color w:val="FF0000"/>
         </w:rPr>
-        <w:t>STATE CRIME</w:t>
-      </w:r>
-      <w:r>
-        <w:rPr>
-          <w:b/>
-          <w:bCs/>
-        </w:rPr>
-        <w:t>(</w:t>
-      </w:r>
-      <w:r>
-        <w:rPr>
-          <w:b/>
-          <w:bCs/>
-          <w:color w:val="808080" w:themeColor="background1" w:themeShade="80"/>
-        </w:rPr>
-        <w:t>S</w:t>
-      </w:r>
-      <w:r>
-        <w:rPr>
-          <w:b/>
-          <w:bCs/>
-        </w:rPr>
-        <w:t>)</w:t>
+        <w:t>STALKING</w:t>
       </w:r>
       <w:r>
         <w:rPr>
@@ -49647,7 +49692,29 @@
           <w:bCs/>
           <w:color w:val="FF0000"/>
         </w:rPr>
-        <w:t>STOCHASTIC TERRORISM</w:t>
+        <w:t>STATE CRIME</w:t>
+      </w:r>
+      <w:r>
+        <w:rPr>
+          <w:b/>
+          <w:bCs/>
+        </w:rPr>
+        <w:t>(</w:t>
+      </w:r>
+      <w:r>
+        <w:rPr>
+          <w:b/>
+          <w:bCs/>
+          <w:color w:val="808080" w:themeColor="background1" w:themeShade="80"/>
+        </w:rPr>
+        <w:t>S</w:t>
+      </w:r>
+      <w:r>
+        <w:rPr>
+          <w:b/>
+          <w:bCs/>
+        </w:rPr>
+        <w:t>)</w:t>
       </w:r>
       <w:r>
         <w:rPr>
@@ -49692,6 +49759,52 @@
           <w:bCs/>
           <w:color w:val="FF0000"/>
         </w:rPr>
+        <w:t>STOCHASTIC TERRORISM</w:t>
+      </w:r>
+      <w:r>
+        <w:rPr>
+          <w:b/>
+          <w:bCs/>
+        </w:rPr>
+        <w:t>;</w:t>
+      </w:r>
+    </w:p>
+    <w:p>
+      <w:pPr>
+        <w:ind w:left="720"/>
+        <w:jc w:val="both"/>
+        <w:rPr>
+          <w:b/>
+          <w:bCs/>
+        </w:rPr>
+      </w:pPr>
+      <w:r>
+        <w:rPr>
+          <w:u w:val="single"/>
+        </w:rPr>
+        <w:lastRenderedPageBreak/>
+        <w:t>PREVENTION SECURITY SYSTEM</w:t>
+      </w:r>
+      <w:r>
+        <w:t>:</w:t>
+      </w:r>
+      <w:r>
+        <w:t xml:space="preserve"> </w:t>
+      </w:r>
+      <w:r>
+        <w:rPr>
+          <w:b/>
+          <w:bCs/>
+          <w:color w:val="FF0000"/>
+        </w:rPr>
+        <w:t xml:space="preserve">ANY </w:t>
+      </w:r>
+      <w:r>
+        <w:rPr>
+          <w:b/>
+          <w:bCs/>
+          <w:color w:val="FF0000"/>
+        </w:rPr>
         <w:t xml:space="preserve">CRIMINAL </w:t>
       </w:r>
       <w:r>
@@ -49888,7 +50001,6 @@
           <w:bCs/>
           <w:color w:val="FF0000"/>
         </w:rPr>
-        <w:lastRenderedPageBreak/>
         <w:t>ANY CRIMINAL INVESTIGATION</w:t>
       </w:r>
       <w:r>

</xml_diff>